<commit_message>
Import tool doc - new library
</commit_message>
<xml_diff>
--- a/4_Doc/2_Bloque/OpenPLC I2C - Doc - outil d'importation.docx
+++ b/4_Doc/2_Bloque/OpenPLC I2C - Doc - outil d'importation.docx
@@ -976,13 +976,7 @@
         <w:fldChar w:fldCharType="separate"/>
       </w:r>
       <w:r>
-        <w:t>3</w:t>
-      </w:r>
-      <w:r>
-        <w:t>.</w:t>
-      </w:r>
-      <w:r>
-        <w:t>2</w:t>
+        <w:t>3.2</w:t>
       </w:r>
       <w:r>
         <w:fldChar w:fldCharType="end"/>
@@ -2842,272 +2836,24 @@
       </w:pPr>
       <w:bookmarkStart w:id="1" w:name="_Ref188346229"/>
       <w:r>
-        <w:t>Création d’une nouvelle librairie</w:t>
-      </w:r>
-      <w:bookmarkEnd w:id="1"/>
-    </w:p>
-    <w:p>
-      <w:pPr>
-        <w:pStyle w:val="ListParagraph"/>
-        <w:numPr>
-          <w:ilvl w:val="0"/>
-          <w:numId w:val="24"/>
-        </w:numPr>
-      </w:pPr>
-      <w:r>
-        <w:t>Ouvrir un terminal (</w:t>
-      </w:r>
-      <w:proofErr w:type="spellStart"/>
-      <w:r>
-        <w:t>win</w:t>
-      </w:r>
-      <w:proofErr w:type="spellEnd"/>
-      <w:r>
-        <w:t>-r, "cmd")</w:t>
-      </w:r>
-    </w:p>
-    <w:p>
-      <w:pPr>
-        <w:pStyle w:val="ListParagraph"/>
-        <w:numPr>
-          <w:ilvl w:val="0"/>
-          <w:numId w:val="24"/>
-        </w:numPr>
-      </w:pPr>
-      <w:r>
-        <w:t>Glisser déposer le fichier « </w:t>
-      </w:r>
-      <w:r>
-        <w:t>import-lib.py</w:t>
-      </w:r>
-      <w:r>
-        <w:t> »</w:t>
-      </w:r>
-      <w:r>
-        <w:t xml:space="preserve"> </w:t>
-      </w:r>
-      <w:r>
-        <w:t>dans le terminal</w:t>
-      </w:r>
-    </w:p>
-    <w:p>
-      <w:pPr>
-        <w:pStyle w:val="ListParagraph"/>
-        <w:numPr>
-          <w:ilvl w:val="0"/>
-          <w:numId w:val="24"/>
-        </w:numPr>
-      </w:pPr>
-      <w:r>
-        <w:t>Crée</w:t>
-      </w:r>
-      <w:r>
-        <w:t>r</w:t>
-      </w:r>
-      <w:r>
-        <w:t xml:space="preserve"> un nouveau dossier du nom de la librairie</w:t>
-      </w:r>
-      <w:r>
-        <w:t xml:space="preserve"> (&lt;lib&gt;)</w:t>
-      </w:r>
-    </w:p>
-    <w:p>
-      <w:pPr>
-        <w:pStyle w:val="ListParagraph"/>
-        <w:numPr>
-          <w:ilvl w:val="0"/>
-          <w:numId w:val="24"/>
-        </w:numPr>
-      </w:pPr>
-      <w:r>
-        <w:t>Glisser déposer</w:t>
-      </w:r>
-      <w:r>
-        <w:t xml:space="preserve"> le dossier vierge</w:t>
-      </w:r>
-      <w:r>
-        <w:t xml:space="preserve"> dans le terminal </w:t>
-      </w:r>
-    </w:p>
-    <w:p>
-      <w:pPr>
-        <w:pStyle w:val="ListParagraph"/>
-        <w:numPr>
-          <w:ilvl w:val="0"/>
-          <w:numId w:val="24"/>
-        </w:numPr>
-      </w:pPr>
-      <w:r>
-        <w:t xml:space="preserve">Le système </w:t>
-      </w:r>
-      <w:r>
-        <w:t>demandera</w:t>
-      </w:r>
-      <w:r>
-        <w:t xml:space="preserve"> si vous voulez crée un fichier config, dite oui ("y")</w:t>
-      </w:r>
-    </w:p>
-    <w:p>
-      <w:pPr>
-        <w:pStyle w:val="ListParagraph"/>
-        <w:numPr>
-          <w:ilvl w:val="0"/>
-          <w:numId w:val="24"/>
-        </w:numPr>
-      </w:pPr>
-      <w:r>
-        <w:t xml:space="preserve">Rajouter le ficher </w:t>
-      </w:r>
-      <w:r>
-        <w:t>« </w:t>
-      </w:r>
-      <w:r>
-        <w:t>&lt;lib&gt;</w:t>
-      </w:r>
-      <w:r>
-        <w:t>.</w:t>
-      </w:r>
-      <w:r>
-        <w:t>xml</w:t>
-      </w:r>
-      <w:r>
-        <w:t> »</w:t>
-      </w:r>
-      <w:r>
-        <w:t xml:space="preserve"> dans </w:t>
-      </w:r>
-      <w:r>
-        <w:t>le dossier« </w:t>
-      </w:r>
-      <w:r>
-        <w:t>&lt;lib&gt;</w:t>
-      </w:r>
-      <w:r>
-        <w:t>/xml</w:t>
-      </w:r>
-      <w:r>
-        <w:t>/</w:t>
-      </w:r>
-      <w:r>
-        <w:t> »</w:t>
-      </w:r>
-      <w:r>
-        <w:t xml:space="preserve"> </w:t>
-      </w:r>
-      <w:r>
-        <w:t>(</w:t>
-      </w:r>
-      <w:r>
-        <w:t xml:space="preserve">Pour plus d’information </w:t>
-      </w:r>
-      <w:r>
-        <w:t xml:space="preserve">cf. </w:t>
-      </w:r>
-      <w:hyperlink r:id="rId9" w:history="1">
-        <w:r>
-          <w:rPr>
-            <w:rStyle w:val="Hyperlink"/>
-          </w:rPr>
-          <w:t>documentation</w:t>
-        </w:r>
-      </w:hyperlink>
-      <w:r>
-        <w:t xml:space="preserve"> d’OpenPLC.</w:t>
-      </w:r>
-      <w:r>
-        <w:t>)</w:t>
-      </w:r>
-      <w:r>
-        <w:rPr>
-          <w:noProof/>
-        </w:rPr>
-        <w:t xml:space="preserve"> </w:t>
-      </w:r>
-    </w:p>
-    <w:p>
-      <w:pPr>
-        <w:pStyle w:val="ListParagraph"/>
-        <w:numPr>
-          <w:ilvl w:val="0"/>
-          <w:numId w:val="24"/>
-        </w:numPr>
-      </w:pPr>
-      <w:r>
-        <w:t xml:space="preserve">Le système demandera si vous voulez </w:t>
-      </w:r>
-      <w:r>
-        <w:t>générer la librairie</w:t>
-      </w:r>
-      <w:r>
-        <w:t>, dite oui ("y")</w:t>
-      </w:r>
-    </w:p>
-    <w:p>
-      <w:pPr>
-        <w:pStyle w:val="ListParagraph"/>
-        <w:numPr>
-          <w:ilvl w:val="0"/>
-          <w:numId w:val="24"/>
-        </w:numPr>
-      </w:pPr>
-      <w:r>
-        <w:t xml:space="preserve">Il demandera aussi si vous voulez importer </w:t>
-      </w:r>
-      <w:r>
-        <w:t xml:space="preserve">la librairie, dite </w:t>
-      </w:r>
-      <w:r>
-        <w:t>non</w:t>
-      </w:r>
-      <w:r>
-        <w:t xml:space="preserve"> ("</w:t>
-      </w:r>
-      <w:r>
-        <w:t>n</w:t>
-      </w:r>
-      <w:r>
-        <w:t>")</w:t>
-      </w:r>
-    </w:p>
-    <w:p>
-      <w:pPr>
-        <w:pStyle w:val="ListParagraph"/>
-        <w:numPr>
-          <w:ilvl w:val="0"/>
-          <w:numId w:val="24"/>
-        </w:numPr>
-      </w:pPr>
-      <w:r>
-        <w:t>Fermer le terminal</w:t>
-      </w:r>
-    </w:p>
-    <w:p>
-      <w:pPr>
-        <w:pStyle w:val="ListParagraph"/>
-        <w:numPr>
-          <w:ilvl w:val="0"/>
-          <w:numId w:val="24"/>
-        </w:numPr>
-      </w:pPr>
-      <w:r>
         <w:rPr>
           <w:noProof/>
         </w:rPr>
         <mc:AlternateContent>
           <mc:Choice Requires="wpg">
             <w:drawing>
-              <wp:anchor distT="0" distB="0" distL="114300" distR="114300" simplePos="0" relativeHeight="251663360" behindDoc="0" locked="0" layoutInCell="1" allowOverlap="1" wp14:anchorId="2DD217AD" wp14:editId="555D9050">
+              <wp:anchor distT="0" distB="0" distL="114300" distR="114300" simplePos="0" relativeHeight="251668480" behindDoc="0" locked="0" layoutInCell="1" allowOverlap="1" wp14:anchorId="7D0EC2FF" wp14:editId="1C05D115">
                 <wp:simplePos x="0" y="0"/>
                 <wp:positionH relativeFrom="column">
-                  <wp:posOffset>534035</wp:posOffset>
+                  <wp:posOffset>808355</wp:posOffset>
                 </wp:positionH>
                 <wp:positionV relativeFrom="paragraph">
-                  <wp:posOffset>547370</wp:posOffset>
+                  <wp:posOffset>273050</wp:posOffset>
                 </wp:positionV>
-                <wp:extent cx="5204460" cy="2094865"/>
-                <wp:effectExtent l="0" t="0" r="0" b="8890"/>
+                <wp:extent cx="4549140" cy="1690370"/>
+                <wp:effectExtent l="0" t="0" r="3810" b="5080"/>
                 <wp:wrapTopAndBottom/>
-                <wp:docPr id="1277675272" name="Group 3"/>
+                <wp:docPr id="2083671853" name="Group 5"/>
                 <wp:cNvGraphicFramePr/>
                 <a:graphic xmlns:a="http://schemas.openxmlformats.org/drawingml/2006/main">
                   <a:graphicData uri="http://schemas.microsoft.com/office/word/2010/wordprocessingGroup">
@@ -3116,18 +2862,46 @@
                       <wpg:grpSpPr>
                         <a:xfrm>
                           <a:off x="0" y="0"/>
-                          <a:ext cx="5204460" cy="2094865"/>
-                          <a:chOff x="0" y="61426"/>
-                          <a:chExt cx="5204460" cy="2025861"/>
+                          <a:ext cx="4549140" cy="1690370"/>
+                          <a:chOff x="0" y="0"/>
+                          <a:chExt cx="4549140" cy="1690370"/>
                         </a:xfrm>
                       </wpg:grpSpPr>
+                      <pic:pic xmlns:pic="http://schemas.openxmlformats.org/drawingml/2006/picture">
+                        <pic:nvPicPr>
+                          <pic:cNvPr id="2072487539" name="Picture 1"/>
+                          <pic:cNvPicPr>
+                            <a:picLocks noChangeAspect="1"/>
+                          </pic:cNvPicPr>
+                        </pic:nvPicPr>
+                        <pic:blipFill>
+                          <a:blip r:embed="rId9">
+                            <a:extLst>
+                              <a:ext uri="{28A0092B-C50C-407E-A947-70E740481C1C}">
+                                <a14:useLocalDpi xmlns:a14="http://schemas.microsoft.com/office/drawing/2010/main" val="0"/>
+                              </a:ext>
+                            </a:extLst>
+                          </a:blip>
+                          <a:srcRect/>
+                          <a:stretch/>
+                        </pic:blipFill>
+                        <pic:spPr>
+                          <a:xfrm>
+                            <a:off x="0" y="0"/>
+                            <a:ext cx="4549140" cy="1526540"/>
+                          </a:xfrm>
+                          <a:prstGeom prst="rect">
+                            <a:avLst/>
+                          </a:prstGeom>
+                        </pic:spPr>
+                      </pic:pic>
                       <wps:wsp>
-                        <wps:cNvPr id="912541841" name="Text Box 1"/>
+                        <wps:cNvPr id="1636807879" name="Text Box 1"/>
                         <wps:cNvSpPr txBox="1"/>
                         <wps:spPr>
                           <a:xfrm>
-                            <a:off x="0" y="1836420"/>
-                            <a:ext cx="5204460" cy="250867"/>
+                            <a:off x="0" y="1431925"/>
+                            <a:ext cx="4549140" cy="258445"/>
                           </a:xfrm>
                           <a:prstGeom prst="rect">
                             <a:avLst/>
@@ -3145,6 +2919,7 @@
                               <w:pPr>
                                 <w:pStyle w:val="Caption"/>
                                 <w:rPr>
+                                  <w:noProof/>
                                   <w:sz w:val="26"/>
                                   <w:szCs w:val="22"/>
                                 </w:rPr>
@@ -3171,49 +2946,21 @@
                                 <w:fldChar w:fldCharType="end"/>
                               </w:r>
                               <w:r>
-                                <w:t xml:space="preserve"> : Prompte de l'outil</w:t>
+                                <w:t xml:space="preserve"> : </w:t>
                               </w:r>
                               <w:r>
-                                <w:t xml:space="preserve"> – Nouvelle librairie</w:t>
+                                <w:t>Prompte de l'outil – Nouvelle librairie</w:t>
                               </w:r>
                             </w:p>
                           </w:txbxContent>
                         </wps:txbx>
-                        <wps:bodyPr rot="0" spcFirstLastPara="0" vertOverflow="overflow" horzOverflow="overflow" vert="horz" wrap="square" lIns="0" tIns="0" rIns="0" bIns="0" numCol="1" spcCol="0" rtlCol="0" fromWordArt="0" anchor="t" anchorCtr="0" forceAA="0" compatLnSpc="1">
+                        <wps:bodyPr rot="0" spcFirstLastPara="0" vertOverflow="overflow" horzOverflow="overflow" vert="horz" wrap="square" lIns="0" tIns="0" rIns="0" bIns="0" numCol="1" spcCol="0" rtlCol="0" fromWordArt="0" anchor="ctr" anchorCtr="0" forceAA="0" compatLnSpc="1">
                           <a:prstTxWarp prst="textNoShape">
                             <a:avLst/>
                           </a:prstTxWarp>
                           <a:spAutoFit/>
                         </wps:bodyPr>
                       </wps:wsp>
-                      <pic:pic xmlns:pic="http://schemas.openxmlformats.org/drawingml/2006/picture">
-                        <pic:nvPicPr>
-                          <pic:cNvPr id="481015880" name="Picture 1"/>
-                          <pic:cNvPicPr>
-                            <a:picLocks noChangeAspect="1"/>
-                          </pic:cNvPicPr>
-                        </pic:nvPicPr>
-                        <pic:blipFill>
-                          <a:blip r:embed="rId10">
-                            <a:extLst>
-                              <a:ext uri="{28A0092B-C50C-407E-A947-70E740481C1C}">
-                                <a14:useLocalDpi xmlns:a14="http://schemas.microsoft.com/office/drawing/2010/main" val="0"/>
-                              </a:ext>
-                            </a:extLst>
-                          </a:blip>
-                          <a:srcRect/>
-                          <a:stretch/>
-                        </pic:blipFill>
-                        <pic:spPr>
-                          <a:xfrm>
-                            <a:off x="0" y="61426"/>
-                            <a:ext cx="5204460" cy="1689438"/>
-                          </a:xfrm>
-                          <a:prstGeom prst="rect">
-                            <a:avLst/>
-                          </a:prstGeom>
-                        </pic:spPr>
-                      </pic:pic>
                     </wpg:wgp>
                   </a:graphicData>
                 </a:graphic>
@@ -3225,18 +2972,41 @@
           </mc:Choice>
           <mc:Fallback>
             <w:pict>
-              <v:group w14:anchorId="2DD217AD" id="Group 3" o:spid="_x0000_s1026" style="position:absolute;left:0;text-align:left;margin-left:42.05pt;margin-top:43.1pt;width:409.8pt;height:164.95pt;z-index:251663360;mso-height-relative:margin" coordorigin=",614" coordsize="52044,20258" o:gfxdata="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">
+              <v:group w14:anchorId="7D0EC2FF" id="Group 5" o:spid="_x0000_s1026" style="position:absolute;left:0;text-align:left;margin-left:63.65pt;margin-top:21.5pt;width:358.2pt;height:133.1pt;z-index:251668480;mso-height-relative:margin" coordsize="45491,16903" o:gfxdata="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">
+                <v:shapetype id="_x0000_t75" coordsize="21600,21600" o:spt="75" o:preferrelative="t" path="m@4@5l@4@11@9@11@9@5xe" filled="f" stroked="f">
+                  <v:stroke joinstyle="miter"/>
+                  <v:formulas>
+                    <v:f eqn="if lineDrawn pixelLineWidth 0"/>
+                    <v:f eqn="sum @0 1 0"/>
+                    <v:f eqn="sum 0 0 @1"/>
+                    <v:f eqn="prod @2 1 2"/>
+                    <v:f eqn="prod @3 21600 pixelWidth"/>
+                    <v:f eqn="prod @3 21600 pixelHeight"/>
+                    <v:f eqn="sum @0 0 1"/>
+                    <v:f eqn="prod @6 1 2"/>
+                    <v:f eqn="prod @7 21600 pixelWidth"/>
+                    <v:f eqn="sum @8 21600 0"/>
+                    <v:f eqn="prod @7 21600 pixelHeight"/>
+                    <v:f eqn="sum @10 21600 0"/>
+                  </v:formulas>
+                  <v:path o:extrusionok="f" gradientshapeok="t" o:connecttype="rect"/>
+                  <o:lock v:ext="edit" aspectratio="t"/>
+                </v:shapetype>
+                <v:shape id="Picture 1" o:spid="_x0000_s1027" type="#_x0000_t75" style="position:absolute;width:45491;height:15265;visibility:visible;mso-wrap-style:square" o:gfxdata="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">
+                  <v:imagedata r:id="rId10" o:title=""/>
+                </v:shape>
                 <v:shapetype id="_x0000_t202" coordsize="21600,21600" o:spt="202" path="m,l,21600r21600,l21600,xe">
                   <v:stroke joinstyle="miter"/>
                   <v:path gradientshapeok="t" o:connecttype="rect"/>
                 </v:shapetype>
-                <v:shape id="Text Box 1" o:spid="_x0000_s1027" type="#_x0000_t202" style="position:absolute;top:18364;width:52044;height:2508;visibility:visible;mso-wrap-style:square;v-text-anchor:top" o:gfxdata="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" stroked="f">
+                <v:shape id="Text Box 1" o:spid="_x0000_s1028" type="#_x0000_t202" style="position:absolute;top:14319;width:45491;height:2584;visibility:visible;mso-wrap-style:square;v-text-anchor:middle" o:gfxdata="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" stroked="f">
                   <v:textbox style="mso-fit-shape-to-text:t" inset="0,0,0,0">
                     <w:txbxContent>
                       <w:p>
                         <w:pPr>
                           <w:pStyle w:val="Caption"/>
                           <w:rPr>
+                            <w:noProof/>
                             <w:sz w:val="26"/>
                             <w:szCs w:val="22"/>
                           </w:rPr>
@@ -3263,36 +3033,14 @@
                           <w:fldChar w:fldCharType="end"/>
                         </w:r>
                         <w:r>
-                          <w:t xml:space="preserve"> : Prompte de l'outil</w:t>
+                          <w:t xml:space="preserve"> : </w:t>
                         </w:r>
                         <w:r>
-                          <w:t xml:space="preserve"> – Nouvelle librairie</w:t>
+                          <w:t>Prompte de l'outil – Nouvelle librairie</w:t>
                         </w:r>
                       </w:p>
                     </w:txbxContent>
                   </v:textbox>
-                </v:shape>
-                <v:shapetype id="_x0000_t75" coordsize="21600,21600" o:spt="75" o:preferrelative="t" path="m@4@5l@4@11@9@11@9@5xe" filled="f" stroked="f">
-                  <v:stroke joinstyle="miter"/>
-                  <v:formulas>
-                    <v:f eqn="if lineDrawn pixelLineWidth 0"/>
-                    <v:f eqn="sum @0 1 0"/>
-                    <v:f eqn="sum 0 0 @1"/>
-                    <v:f eqn="prod @2 1 2"/>
-                    <v:f eqn="prod @3 21600 pixelWidth"/>
-                    <v:f eqn="prod @3 21600 pixelHeight"/>
-                    <v:f eqn="sum @0 0 1"/>
-                    <v:f eqn="prod @6 1 2"/>
-                    <v:f eqn="prod @7 21600 pixelWidth"/>
-                    <v:f eqn="sum @8 21600 0"/>
-                    <v:f eqn="prod @7 21600 pixelHeight"/>
-                    <v:f eqn="sum @10 21600 0"/>
-                  </v:formulas>
-                  <v:path o:extrusionok="f" gradientshapeok="t" o:connecttype="rect"/>
-                  <o:lock v:ext="edit" aspectratio="t"/>
-                </v:shapetype>
-                <v:shape id="Picture 1" o:spid="_x0000_s1028" type="#_x0000_t75" style="position:absolute;top:614;width:52044;height:16894;visibility:visible;mso-wrap-style:square" o:gfxdata="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">
-                  <v:imagedata r:id="rId11" o:title=""/>
                 </v:shape>
                 <w10:wrap type="topAndBottom"/>
               </v:group>
@@ -3301,28 +3049,168 @@
         </mc:AlternateContent>
       </w:r>
       <w:r>
-        <w:t>Dans les dossier « </w:t>
+        <w:t>Création d’une nouvelle librairie</w:t>
+      </w:r>
+      <w:bookmarkEnd w:id="1"/>
+    </w:p>
+    <w:p>
+      <w:pPr>
+        <w:pStyle w:val="ListParagraph"/>
+        <w:numPr>
+          <w:ilvl w:val="0"/>
+          <w:numId w:val="24"/>
+        </w:numPr>
+      </w:pPr>
+      <w:r>
+        <w:t>Ouvrir un terminal (</w:t>
       </w:r>
       <w:proofErr w:type="spellStart"/>
       <w:r>
-        <w:t>arduino</w:t>
+        <w:t>win</w:t>
       </w:r>
       <w:proofErr w:type="spellEnd"/>
       <w:r>
-        <w:t> » et « </w:t>
-      </w:r>
-      <w:proofErr w:type="spellStart"/>
-      <w:r>
-        <w:t>matiec</w:t>
-      </w:r>
-      <w:proofErr w:type="spellEnd"/>
-      <w:r>
-        <w:t xml:space="preserve"> » ce trouve un fichier « &lt;lib&gt;.h ». Dans ce dossier ce trouve le code c des bloques, </w:t>
-      </w:r>
-      <w:r>
-        <w:t xml:space="preserve">(Pour plus d’information cf. </w:t>
-      </w:r>
-      <w:hyperlink r:id="rId12" w:history="1">
+        <w:t>-r, "cmd")</w:t>
+      </w:r>
+    </w:p>
+    <w:p>
+      <w:pPr>
+        <w:pStyle w:val="ListParagraph"/>
+        <w:numPr>
+          <w:ilvl w:val="0"/>
+          <w:numId w:val="24"/>
+        </w:numPr>
+      </w:pPr>
+      <w:r>
+        <w:t>Glisser déposer le fichier « </w:t>
+      </w:r>
+      <w:r>
+        <w:t>import-lib.py</w:t>
+      </w:r>
+      <w:r>
+        <w:t> »</w:t>
+      </w:r>
+      <w:r>
+        <w:t xml:space="preserve"> </w:t>
+      </w:r>
+      <w:r>
+        <w:t>dans le terminal</w:t>
+      </w:r>
+    </w:p>
+    <w:p>
+      <w:pPr>
+        <w:pStyle w:val="ListParagraph"/>
+        <w:numPr>
+          <w:ilvl w:val="0"/>
+          <w:numId w:val="24"/>
+        </w:numPr>
+      </w:pPr>
+      <w:r>
+        <w:t>Crée</w:t>
+      </w:r>
+      <w:r>
+        <w:t>r</w:t>
+      </w:r>
+      <w:r>
+        <w:t xml:space="preserve"> un nouveau dossier du nom de la librairie</w:t>
+      </w:r>
+      <w:r>
+        <w:t xml:space="preserve"> (&lt;lib&gt;)</w:t>
+      </w:r>
+    </w:p>
+    <w:p>
+      <w:pPr>
+        <w:pStyle w:val="ListParagraph"/>
+        <w:numPr>
+          <w:ilvl w:val="0"/>
+          <w:numId w:val="24"/>
+        </w:numPr>
+      </w:pPr>
+      <w:r>
+        <w:t>Glisser déposer</w:t>
+      </w:r>
+      <w:r>
+        <w:t xml:space="preserve"> le dossier vierge</w:t>
+      </w:r>
+      <w:r>
+        <w:t xml:space="preserve"> dans le terminal </w:t>
+      </w:r>
+    </w:p>
+    <w:p>
+      <w:pPr>
+        <w:pStyle w:val="ListParagraph"/>
+        <w:numPr>
+          <w:ilvl w:val="0"/>
+          <w:numId w:val="24"/>
+        </w:numPr>
+      </w:pPr>
+      <w:r>
+        <w:t xml:space="preserve">Le système </w:t>
+      </w:r>
+      <w:r>
+        <w:t>demandera</w:t>
+      </w:r>
+      <w:r>
+        <w:t xml:space="preserve"> si vous voulez crée un fichier config, dite oui ("y")</w:t>
+      </w:r>
+    </w:p>
+    <w:p>
+      <w:pPr>
+        <w:pStyle w:val="ListParagraph"/>
+        <w:numPr>
+          <w:ilvl w:val="0"/>
+          <w:numId w:val="24"/>
+        </w:numPr>
+      </w:pPr>
+      <w:r>
+        <w:t xml:space="preserve">Rajouter le ficher </w:t>
+      </w:r>
+      <w:r>
+        <w:t>« </w:t>
+      </w:r>
+      <w:r>
+        <w:t>&lt;lib&gt;</w:t>
+      </w:r>
+      <w:r>
+        <w:t>.</w:t>
+      </w:r>
+      <w:r>
+        <w:t>xml</w:t>
+      </w:r>
+      <w:r>
+        <w:t> »</w:t>
+      </w:r>
+      <w:r>
+        <w:t xml:space="preserve"> dans </w:t>
+      </w:r>
+      <w:r>
+        <w:t>le dossier« </w:t>
+      </w:r>
+      <w:r>
+        <w:t>&lt;lib&gt;</w:t>
+      </w:r>
+      <w:r>
+        <w:t>/xml</w:t>
+      </w:r>
+      <w:r>
+        <w:t>/</w:t>
+      </w:r>
+      <w:r>
+        <w:t> »</w:t>
+      </w:r>
+      <w:r>
+        <w:t xml:space="preserve"> </w:t>
+      </w:r>
+      <w:r>
+        <w:t>(</w:t>
+      </w:r>
+      <w:r>
+        <w:t xml:space="preserve">Pour plus d’information </w:t>
+      </w:r>
+      <w:r>
+        <w:t xml:space="preserve">cf. </w:t>
+      </w:r>
+      <w:hyperlink r:id="rId11" w:history="1">
         <w:r>
           <w:rPr>
             <w:rStyle w:val="Hyperlink"/>
@@ -3331,7 +3219,10 @@
         </w:r>
       </w:hyperlink>
       <w:r>
-        <w:t xml:space="preserve"> d’OpenPLC.)</w:t>
+        <w:t xml:space="preserve"> d’OpenPLC.</w:t>
+      </w:r>
+      <w:r>
+        <w:t>)</w:t>
       </w:r>
       <w:r>
         <w:rPr>
@@ -3348,11 +3239,351 @@
           <w:numId w:val="24"/>
         </w:numPr>
       </w:pPr>
+      <w:r>
+        <w:t xml:space="preserve">Le système demandera si vous voulez </w:t>
+      </w:r>
+      <w:r>
+        <w:t>générer la librairie</w:t>
+      </w:r>
+      <w:r>
+        <w:t>, dite oui ("y")</w:t>
+      </w:r>
+    </w:p>
+    <w:p>
+      <w:pPr>
+        <w:pStyle w:val="ListParagraph"/>
+        <w:numPr>
+          <w:ilvl w:val="0"/>
+          <w:numId w:val="24"/>
+        </w:numPr>
+      </w:pPr>
+      <w:r>
+        <w:t xml:space="preserve">Il demandera aussi si vous voulez importer </w:t>
+      </w:r>
+      <w:r>
+        <w:t xml:space="preserve">la librairie, dite </w:t>
+      </w:r>
+      <w:r>
+        <w:t>non</w:t>
+      </w:r>
+      <w:r>
+        <w:t xml:space="preserve"> ("</w:t>
+      </w:r>
+      <w:r>
+        <w:t>n</w:t>
+      </w:r>
+      <w:r>
+        <w:t>")</w:t>
+      </w:r>
+    </w:p>
+    <w:p>
+      <w:pPr>
+        <w:pStyle w:val="ListParagraph"/>
+        <w:numPr>
+          <w:ilvl w:val="0"/>
+          <w:numId w:val="24"/>
+        </w:numPr>
+      </w:pPr>
+      <w:r>
+        <w:t>Fermer le terminal</w:t>
+      </w:r>
+    </w:p>
+    <w:p>
+      <w:pPr>
+        <w:pStyle w:val="ListParagraph"/>
+        <w:numPr>
+          <w:ilvl w:val="0"/>
+          <w:numId w:val="24"/>
+        </w:numPr>
+      </w:pPr>
+      <w:r>
+        <w:rPr>
+          <w:noProof/>
+        </w:rPr>
+        <mc:AlternateContent>
+          <mc:Choice Requires="wpg">
+            <w:drawing>
+              <wp:anchor distT="0" distB="0" distL="114300" distR="114300" simplePos="0" relativeHeight="251671552" behindDoc="0" locked="0" layoutInCell="1" allowOverlap="1" wp14:anchorId="0E07675B" wp14:editId="05B84EF1">
+                <wp:simplePos x="0" y="0"/>
+                <wp:positionH relativeFrom="column">
+                  <wp:posOffset>518795</wp:posOffset>
+                </wp:positionH>
+                <wp:positionV relativeFrom="paragraph">
+                  <wp:posOffset>2540635</wp:posOffset>
+                </wp:positionV>
+                <wp:extent cx="5124450" cy="1651000"/>
+                <wp:effectExtent l="0" t="0" r="0" b="6350"/>
+                <wp:wrapTopAndBottom/>
+                <wp:docPr id="177004923" name="Group 6"/>
+                <wp:cNvGraphicFramePr/>
+                <a:graphic xmlns:a="http://schemas.openxmlformats.org/drawingml/2006/main">
+                  <a:graphicData uri="http://schemas.microsoft.com/office/word/2010/wordprocessingGroup">
+                    <wpg:wgp>
+                      <wpg:cNvGrpSpPr/>
+                      <wpg:grpSpPr>
+                        <a:xfrm>
+                          <a:off x="0" y="0"/>
+                          <a:ext cx="5124450" cy="1651000"/>
+                          <a:chOff x="0" y="0"/>
+                          <a:chExt cx="5124450" cy="1651000"/>
+                        </a:xfrm>
+                      </wpg:grpSpPr>
+                      <wpg:grpSp>
+                        <wpg:cNvPr id="1844381062" name="Group 4"/>
+                        <wpg:cNvGrpSpPr/>
+                        <wpg:grpSpPr>
+                          <a:xfrm>
+                            <a:off x="0" y="0"/>
+                            <a:ext cx="5124450" cy="1394460"/>
+                            <a:chOff x="0" y="0"/>
+                            <a:chExt cx="5124450" cy="1394460"/>
+                          </a:xfrm>
+                        </wpg:grpSpPr>
+                        <pic:pic xmlns:pic="http://schemas.openxmlformats.org/drawingml/2006/picture">
+                          <pic:nvPicPr>
+                            <pic:cNvPr id="658241871" name="Picture 1" descr="A screen shot of a computer program&#10;&#10;Description automatically generated"/>
+                            <pic:cNvPicPr>
+                              <a:picLocks noChangeAspect="1"/>
+                            </pic:cNvPicPr>
+                          </pic:nvPicPr>
+                          <pic:blipFill>
+                            <a:blip r:embed="rId12"/>
+                            <a:stretch>
+                              <a:fillRect/>
+                            </a:stretch>
+                          </pic:blipFill>
+                          <pic:spPr>
+                            <a:xfrm>
+                              <a:off x="0" y="0"/>
+                              <a:ext cx="3538220" cy="1394460"/>
+                            </a:xfrm>
+                            <a:prstGeom prst="rect">
+                              <a:avLst/>
+                            </a:prstGeom>
+                          </pic:spPr>
+                        </pic:pic>
+                        <pic:pic xmlns:pic="http://schemas.openxmlformats.org/drawingml/2006/picture">
+                          <pic:nvPicPr>
+                            <pic:cNvPr id="517186404" name="Picture 1" descr="A computer code on a black background&#10;&#10;Description automatically generated"/>
+                            <pic:cNvPicPr>
+                              <a:picLocks noChangeAspect="1"/>
+                            </pic:cNvPicPr>
+                          </pic:nvPicPr>
+                          <pic:blipFill rotWithShape="1">
+                            <a:blip r:embed="rId13"/>
+                            <a:srcRect r="69659"/>
+                            <a:stretch/>
+                          </pic:blipFill>
+                          <pic:spPr bwMode="auto">
+                            <a:xfrm>
+                              <a:off x="3535680" y="0"/>
+                              <a:ext cx="1588770" cy="1393190"/>
+                            </a:xfrm>
+                            <a:prstGeom prst="rect">
+                              <a:avLst/>
+                            </a:prstGeom>
+                            <a:ln>
+                              <a:noFill/>
+                            </a:ln>
+                            <a:extLst>
+                              <a:ext uri="{53640926-AAD7-44D8-BBD7-CCE9431645EC}">
+                                <a14:shadowObscured xmlns:a14="http://schemas.microsoft.com/office/drawing/2010/main"/>
+                              </a:ext>
+                            </a:extLst>
+                          </pic:spPr>
+                        </pic:pic>
+                      </wpg:grpSp>
+                      <wps:wsp>
+                        <wps:cNvPr id="1061833504" name="Text Box 1"/>
+                        <wps:cNvSpPr txBox="1"/>
+                        <wps:spPr>
+                          <a:xfrm>
+                            <a:off x="0" y="1392555"/>
+                            <a:ext cx="5124450" cy="258445"/>
+                          </a:xfrm>
+                          <a:prstGeom prst="rect">
+                            <a:avLst/>
+                          </a:prstGeom>
+                          <a:solidFill>
+                            <a:prstClr val="white"/>
+                          </a:solidFill>
+                          <a:ln>
+                            <a:noFill/>
+                          </a:ln>
+                        </wps:spPr>
+                        <wps:txbx>
+                          <w:txbxContent>
+                            <w:p>
+                              <w:pPr>
+                                <w:pStyle w:val="Caption"/>
+                                <w:rPr>
+                                  <w:noProof/>
+                                  <w:sz w:val="26"/>
+                                  <w:szCs w:val="22"/>
+                                </w:rPr>
+                              </w:pPr>
+                              <w:r>
+                                <w:t xml:space="preserve">Figure </w:t>
+                              </w:r>
+                              <w:r>
+                                <w:fldChar w:fldCharType="begin"/>
+                              </w:r>
+                              <w:r>
+                                <w:instrText xml:space="preserve"> SEQ Figure \* ARABIC </w:instrText>
+                              </w:r>
+                              <w:r>
+                                <w:fldChar w:fldCharType="separate"/>
+                              </w:r>
+                              <w:r>
+                                <w:rPr>
+                                  <w:noProof/>
+                                </w:rPr>
+                                <w:t>2</w:t>
+                              </w:r>
+                              <w:r>
+                                <w:fldChar w:fldCharType="end"/>
+                              </w:r>
+                              <w:r>
+                                <w:t xml:space="preserve"> : &lt;lib&gt;.h - à compléter</w:t>
+                              </w:r>
+                            </w:p>
+                          </w:txbxContent>
+                        </wps:txbx>
+                        <wps:bodyPr rot="0" spcFirstLastPara="0" vertOverflow="overflow" horzOverflow="overflow" vert="horz" wrap="square" lIns="0" tIns="0" rIns="0" bIns="0" numCol="1" spcCol="0" rtlCol="0" fromWordArt="0" anchor="t" anchorCtr="0" forceAA="0" compatLnSpc="1">
+                          <a:prstTxWarp prst="textNoShape">
+                            <a:avLst/>
+                          </a:prstTxWarp>
+                          <a:spAutoFit/>
+                        </wps:bodyPr>
+                      </wps:wsp>
+                    </wpg:wgp>
+                  </a:graphicData>
+                </a:graphic>
+                <wp14:sizeRelV relativeFrom="margin">
+                  <wp14:pctHeight>0</wp14:pctHeight>
+                </wp14:sizeRelV>
+              </wp:anchor>
+            </w:drawing>
+          </mc:Choice>
+          <mc:Fallback>
+            <w:pict>
+              <v:group w14:anchorId="0E07675B" id="Group 6" o:spid="_x0000_s1029" style="position:absolute;left:0;text-align:left;margin-left:40.85pt;margin-top:200.05pt;width:403.5pt;height:130pt;z-index:251671552;mso-height-relative:margin" coordsize="51244,16510" o:gfxdata="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">
+                <v:group id="Group 4" o:spid="_x0000_s1030" style="position:absolute;width:51244;height:13944" coordsize="51244,13944" o:gfxdata="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">
+                  <v:shape id="Picture 1" o:spid="_x0000_s1031" type="#_x0000_t75" alt="A screen shot of a computer program&#10;&#10;Description automatically generated" style="position:absolute;width:35382;height:13944;visibility:visible;mso-wrap-style:square" o:gfxdata="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">
+                    <v:imagedata r:id="rId14" o:title="A screen shot of a computer program&#10;&#10;Description automatically generated"/>
+                  </v:shape>
+                  <v:shape id="Picture 1" o:spid="_x0000_s1032" type="#_x0000_t75" alt="A computer code on a black background&#10;&#10;Description automatically generated" style="position:absolute;left:35356;width:15888;height:13931;visibility:visible;mso-wrap-style:square" o:gfxdata="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">
+                    <v:imagedata r:id="rId15" o:title="A computer code on a black background&#10;&#10;Description automatically generated" cropright="45652f"/>
+                  </v:shape>
+                </v:group>
+                <v:shape id="Text Box 1" o:spid="_x0000_s1033" type="#_x0000_t202" style="position:absolute;top:13925;width:51244;height:2585;visibility:visible;mso-wrap-style:square;v-text-anchor:top" o:gfxdata="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" stroked="f">
+                  <v:textbox style="mso-fit-shape-to-text:t" inset="0,0,0,0">
+                    <w:txbxContent>
+                      <w:p>
+                        <w:pPr>
+                          <w:pStyle w:val="Caption"/>
+                          <w:rPr>
+                            <w:noProof/>
+                            <w:sz w:val="26"/>
+                            <w:szCs w:val="22"/>
+                          </w:rPr>
+                        </w:pPr>
+                        <w:r>
+                          <w:t xml:space="preserve">Figure </w:t>
+                        </w:r>
+                        <w:r>
+                          <w:fldChar w:fldCharType="begin"/>
+                        </w:r>
+                        <w:r>
+                          <w:instrText xml:space="preserve"> SEQ Figure \* ARABIC </w:instrText>
+                        </w:r>
+                        <w:r>
+                          <w:fldChar w:fldCharType="separate"/>
+                        </w:r>
+                        <w:r>
+                          <w:rPr>
+                            <w:noProof/>
+                          </w:rPr>
+                          <w:t>2</w:t>
+                        </w:r>
+                        <w:r>
+                          <w:fldChar w:fldCharType="end"/>
+                        </w:r>
+                        <w:r>
+                          <w:t xml:space="preserve"> : &lt;lib&gt;.h - à compléter</w:t>
+                        </w:r>
+                      </w:p>
+                    </w:txbxContent>
+                  </v:textbox>
+                </v:shape>
+                <w10:wrap type="topAndBottom"/>
+              </v:group>
+            </w:pict>
+          </mc:Fallback>
+        </mc:AlternateContent>
+      </w:r>
+      <w:r>
+        <w:t>Dans les dossier « </w:t>
+      </w:r>
+      <w:proofErr w:type="spellStart"/>
+      <w:r>
+        <w:t>arduino</w:t>
+      </w:r>
+      <w:proofErr w:type="spellEnd"/>
+      <w:r>
+        <w:t> » et « </w:t>
+      </w:r>
+      <w:proofErr w:type="spellStart"/>
+      <w:r>
+        <w:t>matiec</w:t>
+      </w:r>
+      <w:proofErr w:type="spellEnd"/>
+      <w:r>
+        <w:t> » ce trouve un fichier « &lt;lib&gt;.h ». Dans ce</w:t>
+      </w:r>
+      <w:r>
+        <w:t>s</w:t>
+      </w:r>
+      <w:r>
+        <w:t xml:space="preserve"> </w:t>
+      </w:r>
+      <w:r>
+        <w:t>fichiers</w:t>
+      </w:r>
+      <w:r>
+        <w:t xml:space="preserve"> ce trouve le code c des bloques,</w:t>
+      </w:r>
+      <w:r>
+        <w:t xml:space="preserve"> les commentaire commençant par « /*TF : » sont a compléter.</w:t>
+      </w:r>
+      <w:r>
+        <w:t xml:space="preserve"> </w:t>
+      </w:r>
+      <w:r>
+        <w:t xml:space="preserve">(Pour plus d’information cf. </w:t>
+      </w:r>
+      <w:hyperlink r:id="rId16" w:history="1">
+        <w:r>
+          <w:rPr>
+            <w:rStyle w:val="Hyperlink"/>
+          </w:rPr>
+          <w:t>documentation</w:t>
+        </w:r>
+      </w:hyperlink>
+      <w:r>
+        <w:t xml:space="preserve"> d’OpenPLC.)</w:t>
+      </w:r>
+      <w:r>
+        <w:rPr>
+          <w:noProof/>
+        </w:rPr>
+        <w:t xml:space="preserve"> </w:t>
+      </w:r>
     </w:p>
     <w:sectPr>
-      <w:headerReference w:type="default" r:id="rId13"/>
-      <w:footerReference w:type="default" r:id="rId14"/>
-      <w:footerReference w:type="first" r:id="rId15"/>
+      <w:headerReference w:type="default" r:id="rId17"/>
+      <w:footerReference w:type="default" r:id="rId18"/>
+      <w:footerReference w:type="first" r:id="rId19"/>
       <w:pgSz w:w="11906" w:h="16838"/>
       <w:pgMar w:top="1134" w:right="851" w:bottom="993" w:left="851" w:header="567" w:footer="375" w:gutter="0"/>
       <w:cols w:space="720"/>

</xml_diff>

<commit_message>
Import Tool Doc - typo correction
</commit_message>
<xml_diff>
--- a/4_Doc/2_Bloque/OpenPLC I2C - Doc - outil d'importation.docx
+++ b/4_Doc/2_Bloque/OpenPLC I2C - Doc - outil d'importation.docx
@@ -184,7 +184,40 @@
     </w:p>
     <w:p>
       <w:r>
-        <w:t>Les librairies sont des dossier compose de tout les informations nécessaire a OpenPLC pour un bloque. Le fichier nécessaire dans la librairie peut varier en fonction du bloque. En voici un exemple nécessitants un code spécifique Arduino</w:t>
+        <w:t>Les librairies sont des dossier compos</w:t>
+      </w:r>
+      <w:r>
+        <w:t>é</w:t>
+      </w:r>
+      <w:r>
+        <w:t xml:space="preserve"> de tout les informations nécessaire </w:t>
+      </w:r>
+      <w:r>
+        <w:t>à</w:t>
+      </w:r>
+      <w:r>
+        <w:t xml:space="preserve"> OpenPLC pour un bloque. Le</w:t>
+      </w:r>
+      <w:r>
+        <w:t>s</w:t>
+      </w:r>
+      <w:r>
+        <w:t xml:space="preserve"> fichier</w:t>
+      </w:r>
+      <w:r>
+        <w:t>s</w:t>
+      </w:r>
+      <w:r>
+        <w:t xml:space="preserve"> nécessaire dans la librairie peu</w:t>
+      </w:r>
+      <w:r>
+        <w:t>vent</w:t>
+      </w:r>
+      <w:r>
+        <w:t xml:space="preserve"> varier en fonction du bloque. En voici un exemple nécessitants un code spécifique Arduino</w:t>
+      </w:r>
+      <w:r>
+        <w:t> :</w:t>
       </w:r>
     </w:p>
     <w:p>
@@ -208,7 +241,13 @@
         </w:numPr>
       </w:pPr>
       <w:r>
-        <w:t>Description dans le fichier txt</w:t>
+        <w:t xml:space="preserve">Description </w:t>
+      </w:r>
+      <w:r>
+        <w:t xml:space="preserve">ST </w:t>
+      </w:r>
+      <w:r>
+        <w:t>dans le fichier txt</w:t>
       </w:r>
     </w:p>
     <w:p>
@@ -242,11 +281,29 @@
       <w:r>
         <w:t xml:space="preserve">Code c </w:t>
       </w:r>
+      <w:r>
+        <w:t>Arduino</w:t>
+      </w:r>
+    </w:p>
+    <w:p>
+      <w:pPr>
+        <w:pStyle w:val="ListParagraph"/>
+        <w:numPr>
+          <w:ilvl w:val="0"/>
+          <w:numId w:val="24"/>
+        </w:numPr>
+      </w:pPr>
+      <w:r>
+        <w:t xml:space="preserve">Module </w:t>
+      </w:r>
       <w:proofErr w:type="spellStart"/>
       <w:r>
-        <w:t>arduino</w:t>
+        <w:t>c++</w:t>
       </w:r>
       <w:proofErr w:type="spellEnd"/>
+      <w:r>
+        <w:t xml:space="preserve"> spécifique Arduino</w:t>
+      </w:r>
     </w:p>
     <w:p>
       <w:r>
@@ -430,7 +487,13 @@
       </w:r>
       <w:proofErr w:type="spellEnd"/>
       <w:r>
-        <w:t xml:space="preserve">) : </w:t>
+        <w:t>)</w:t>
+      </w:r>
+      <w:r>
+        <w:t>, contiens</w:t>
+      </w:r>
+      <w:r>
+        <w:t xml:space="preserve"> : </w:t>
       </w:r>
     </w:p>
     <w:p>
@@ -518,6 +581,7 @@
           <w:i/>
           <w:iCs/>
         </w:rPr>
+        <w:lastRenderedPageBreak/>
         <w:t>module</w:t>
       </w:r>
       <w:r>
@@ -543,7 +607,6 @@
           <w:i/>
           <w:iCs/>
         </w:rPr>
-        <w:lastRenderedPageBreak/>
         <w:t>path</w:t>
       </w:r>
       <w:proofErr w:type="spellEnd"/>
@@ -584,7 +647,13 @@
         <w:t xml:space="preserve">i ils ont </w:t>
       </w:r>
       <w:r>
-        <w:t xml:space="preserve">le même nom que ce d’une autre librairie, ils serons pas importé en double. Ce qui peut êtres utile si deux librairies partage un module </w:t>
+        <w:t>le même nom que ce d’une autre librairie, ils serons pas importé en double. Ce qui peut êtres utile si deux librairies partage un module</w:t>
+      </w:r>
+      <w:r>
+        <w:t>, contiens</w:t>
+      </w:r>
+      <w:r>
+        <w:t xml:space="preserve"> </w:t>
       </w:r>
       <w:r>
         <w:t>:</w:t>
@@ -661,7 +730,16 @@
         <w:t xml:space="preserve">], liste des module nécessaire pour la librairie. Ceux dans le dossier des modules </w:t>
       </w:r>
       <w:r>
-        <w:t xml:space="preserve">qui ne sont pas dans la liste y sont automatiquement rajoute. Ceux qui sont </w:t>
+        <w:t>qui ne sont pas dans la liste y sont automatiquement rajout</w:t>
+      </w:r>
+      <w:r>
+        <w:t>é</w:t>
+      </w:r>
+      <w:r>
+        <w:t xml:space="preserve">. Ceux qui sont </w:t>
+      </w:r>
+      <w:r>
+        <w:t xml:space="preserve">dans la liste mais </w:t>
       </w:r>
       <w:r>
         <w:t xml:space="preserve">n’y dans le dossier </w:t>
@@ -670,7 +748,31 @@
         <w:t xml:space="preserve">n’y </w:t>
       </w:r>
       <w:r>
-        <w:t>dans OpenPLC remonterons un message d’erreur, l’auto import d’internet n’est pas encore supporte.</w:t>
+        <w:t>dans OpenPLC remonterons un message d’erreur</w:t>
+      </w:r>
+      <w:r>
+        <w:t>.</w:t>
+      </w:r>
+      <w:r>
+        <w:t xml:space="preserve"> </w:t>
+      </w:r>
+      <w:r>
+        <w:t>L</w:t>
+      </w:r>
+      <w:r>
+        <w:t xml:space="preserve">’auto </w:t>
+      </w:r>
+      <w:r>
+        <w:t>installation</w:t>
+      </w:r>
+      <w:r>
+        <w:t xml:space="preserve"> d</w:t>
+      </w:r>
+      <w:r>
+        <w:t xml:space="preserve">epuis </w:t>
+      </w:r>
+      <w:r>
+        <w:t>internet n’est pas encore supporte.</w:t>
       </w:r>
     </w:p>
     <w:p>
@@ -772,7 +874,13 @@
       </w:r>
       <w:proofErr w:type="spellEnd"/>
       <w:r>
-        <w:t xml:space="preserve"> (peut être identique celui d’Arduino) : </w:t>
+        <w:t xml:space="preserve"> (peut être identique celui d’Arduino)</w:t>
+      </w:r>
+      <w:r>
+        <w:t>, contiens</w:t>
+      </w:r>
+      <w:r>
+        <w:t xml:space="preserve"> : </w:t>
       </w:r>
     </w:p>
     <w:p>
@@ -878,7 +986,13 @@
       </w:r>
       <w:proofErr w:type="spellEnd"/>
       <w:r>
-        <w:t>, chemin vers le dossier des fichiers pour l’éditeur :</w:t>
+        <w:t>, chemin vers le dossier des fichiers pour l’éditeur</w:t>
+      </w:r>
+      <w:r>
+        <w:t>, contiens</w:t>
+      </w:r>
+      <w:r>
+        <w:t> :</w:t>
       </w:r>
     </w:p>
     <w:p>
@@ -952,7 +1066,10 @@
         <w:t xml:space="preserve"> </w:t>
       </w:r>
       <w:r>
-        <w:t>l’utilisateur pour décider de les créé automatiquement</w:t>
+        <w:t xml:space="preserve">l’utilisateur pour décider de les </w:t>
+      </w:r>
+      <w:r>
+        <w:t>faire générer,</w:t>
       </w:r>
       <w:r>
         <w:t xml:space="preserve"> basé sur le ficher xml </w:t>
@@ -1032,10 +1149,7 @@
         <w:t xml:space="preserve"> des bloques, </w:t>
       </w:r>
       <w:r>
-        <w:t>automatiquement</w:t>
-      </w:r>
-      <w:r>
-        <w:t xml:space="preserve"> </w:t>
+        <w:t xml:space="preserve">automatiquement </w:t>
       </w:r>
       <w:r>
         <w:t xml:space="preserve">mis-à-jour par le programme. </w:t>
@@ -2667,7 +2781,13 @@
     </w:p>
     <w:p>
       <w:r>
-        <w:t xml:space="preserve">Ces étapes implique que la librairie </w:t>
+        <w:t xml:space="preserve">Ces étapes </w:t>
+      </w:r>
+      <w:r>
+        <w:t>nécessite</w:t>
+      </w:r>
+      <w:r>
+        <w:t xml:space="preserve"> que la librairie </w:t>
       </w:r>
       <w:r>
         <w:t>et l’outil sont</w:t>
@@ -2711,19 +2831,7 @@
       </w:r>
       <w:proofErr w:type="spellEnd"/>
       <w:r>
-        <w:t xml:space="preserve">-r, </w:t>
-      </w:r>
-      <w:r>
-        <w:t>"</w:t>
-      </w:r>
-      <w:r>
-        <w:t>cmd</w:t>
-      </w:r>
-      <w:r>
-        <w:t>"</w:t>
-      </w:r>
-      <w:r>
-        <w:t>)</w:t>
+        <w:t>-r, "cmd")</w:t>
       </w:r>
     </w:p>
     <w:p>
@@ -2735,16 +2843,7 @@
         </w:numPr>
       </w:pPr>
       <w:r>
-        <w:t>Gliss</w:t>
-      </w:r>
-      <w:r>
-        <w:t>er</w:t>
-      </w:r>
-      <w:r>
-        <w:t xml:space="preserve"> déposer </w:t>
-      </w:r>
-      <w:r>
-        <w:t>le fichier « </w:t>
+        <w:t>Glisser déposer le fichier « </w:t>
       </w:r>
       <w:r>
         <w:t>import-lib.py</w:t>
@@ -2756,13 +2855,7 @@
         <w:t xml:space="preserve"> </w:t>
       </w:r>
       <w:r>
-        <w:t xml:space="preserve">dans </w:t>
-      </w:r>
-      <w:r>
-        <w:t>le termi</w:t>
-      </w:r>
-      <w:r>
-        <w:t>nal</w:t>
+        <w:t>dans le terminal</w:t>
       </w:r>
     </w:p>
     <w:p>
@@ -3169,10 +3262,7 @@
         <w:t>« </w:t>
       </w:r>
       <w:r>
-        <w:t>&lt;lib&gt;</w:t>
-      </w:r>
-      <w:r>
-        <w:t>.</w:t>
+        <w:t>&lt;lib&gt;.</w:t>
       </w:r>
       <w:r>
         <w:t>xml</w:t>
@@ -3184,10 +3274,7 @@
         <w:t xml:space="preserve"> dans </w:t>
       </w:r>
       <w:r>
-        <w:t>le dossier« </w:t>
-      </w:r>
-      <w:r>
-        <w:t>&lt;lib&gt;</w:t>
+        <w:t>le dossier« &lt;lib&gt;</w:t>
       </w:r>
       <w:r>
         <w:t>/xml</w:t>
@@ -3219,10 +3306,7 @@
         </w:r>
       </w:hyperlink>
       <w:r>
-        <w:t xml:space="preserve"> d’OpenPLC.</w:t>
-      </w:r>
-      <w:r>
-        <w:t>)</w:t>
+        <w:t xml:space="preserve"> d’OpenPLC.)</w:t>
       </w:r>
       <w:r>
         <w:rPr>
@@ -3258,22 +3342,7 @@
         </w:numPr>
       </w:pPr>
       <w:r>
-        <w:t xml:space="preserve">Il demandera aussi si vous voulez importer </w:t>
-      </w:r>
-      <w:r>
-        <w:t xml:space="preserve">la librairie, dite </w:t>
-      </w:r>
-      <w:r>
-        <w:t>non</w:t>
-      </w:r>
-      <w:r>
-        <w:t xml:space="preserve"> ("</w:t>
-      </w:r>
-      <w:r>
-        <w:t>n</w:t>
-      </w:r>
-      <w:r>
-        <w:t>")</w:t>
+        <w:t>Il demandera aussi si vous voulez importer la librairie, dite non ("n")</w:t>
       </w:r>
     </w:p>
     <w:p>
@@ -3557,10 +3626,7 @@
         <w:t xml:space="preserve"> les commentaire commençant par « /*TF : » sont a compléter.</w:t>
       </w:r>
       <w:r>
-        <w:t xml:space="preserve"> </w:t>
-      </w:r>
-      <w:r>
-        <w:t xml:space="preserve">(Pour plus d’information cf. </w:t>
+        <w:t xml:space="preserve"> (Pour plus d’information cf. </w:t>
       </w:r>
       <w:hyperlink r:id="rId16" w:history="1">
         <w:r>
@@ -6438,6 +6504,7 @@
   <w:style w:type="character" w:default="1" w:styleId="DefaultParagraphFont">
     <w:name w:val="Default Paragraph Font"/>
     <w:uiPriority w:val="1"/>
+    <w:semiHidden/>
     <w:unhideWhenUsed/>
   </w:style>
   <w:style w:type="table" w:default="1" w:styleId="TableNormal">

</xml_diff>